<commit_message>
Acta de Constitucion Proyecto Correccion
</commit_message>
<xml_diff>
--- a/Desarrollo/SFA/Documentos/ACP.docx
+++ b/Desarrollo/SFA/Documentos/ACP.docx
@@ -924,8 +924,6 @@
                 <w:szCs w:val="18"/>
               </w:rPr>
             </w:pPr>
-            <w:bookmarkStart w:id="0" w:name="_GoBack"/>
-            <w:bookmarkEnd w:id="0"/>
             <w:r>
               <w:rPr>
                 <w:rFonts w:ascii="Arial" w:hAnsi="Arial" w:cs="Arial"/>
@@ -3505,7 +3503,17 @@
                 <w:sz w:val="18"/>
                 <w:szCs w:val="18"/>
               </w:rPr>
-              <w:t>31/08/2019</w:t>
+              <w:t>15/09</w:t>
+            </w:r>
+            <w:r>
+              <w:rPr>
+                <w:rFonts w:ascii="Arial" w:hAnsi="Arial" w:cs="Arial"/>
+                <w:i/>
+                <w:color w:val="404040" w:themeColor="text1" w:themeTint="BF"/>
+                <w:sz w:val="18"/>
+                <w:szCs w:val="18"/>
+              </w:rPr>
+              <w:t>/2019</w:t>
             </w:r>
           </w:p>
         </w:tc>
@@ -3533,7 +3541,17 @@
                 <w:sz w:val="18"/>
                 <w:szCs w:val="18"/>
               </w:rPr>
-              <w:t>31/08/2019</w:t>
+              <w:t>21/09</w:t>
+            </w:r>
+            <w:r>
+              <w:rPr>
+                <w:rFonts w:ascii="Arial" w:hAnsi="Arial" w:cs="Arial"/>
+                <w:i/>
+                <w:color w:val="404040" w:themeColor="text1" w:themeTint="BF"/>
+                <w:sz w:val="18"/>
+                <w:szCs w:val="18"/>
+              </w:rPr>
+              <w:t>/2019</w:t>
             </w:r>
           </w:p>
         </w:tc>
@@ -3628,7 +3646,17 @@
                 <w:sz w:val="18"/>
                 <w:szCs w:val="18"/>
               </w:rPr>
-              <w:t>31/08/2019</w:t>
+              <w:t>21/09</w:t>
+            </w:r>
+            <w:r>
+              <w:rPr>
+                <w:rFonts w:ascii="Arial" w:hAnsi="Arial" w:cs="Arial"/>
+                <w:i/>
+                <w:color w:val="404040" w:themeColor="text1" w:themeTint="BF"/>
+                <w:sz w:val="18"/>
+                <w:szCs w:val="18"/>
+              </w:rPr>
+              <w:t>/2019</w:t>
             </w:r>
           </w:p>
         </w:tc>
@@ -3656,7 +3684,17 @@
                 <w:sz w:val="18"/>
                 <w:szCs w:val="18"/>
               </w:rPr>
-              <w:t>07/09/2019</w:t>
+              <w:t>24</w:t>
+            </w:r>
+            <w:r>
+              <w:rPr>
+                <w:rFonts w:ascii="Arial" w:hAnsi="Arial" w:cs="Arial"/>
+                <w:i/>
+                <w:color w:val="404040" w:themeColor="text1" w:themeTint="BF"/>
+                <w:sz w:val="18"/>
+                <w:szCs w:val="18"/>
+              </w:rPr>
+              <w:t>/09/2019</w:t>
             </w:r>
           </w:p>
         </w:tc>
@@ -3741,7 +3779,27 @@
                 <w:sz w:val="18"/>
                 <w:szCs w:val="18"/>
               </w:rPr>
-              <w:t>07/09/2019</w:t>
+              <w:t>2</w:t>
+            </w:r>
+            <w:r>
+              <w:rPr>
+                <w:rFonts w:ascii="Arial" w:hAnsi="Arial" w:cs="Arial"/>
+                <w:i/>
+                <w:color w:val="404040" w:themeColor="text1" w:themeTint="BF"/>
+                <w:sz w:val="18"/>
+                <w:szCs w:val="18"/>
+              </w:rPr>
+              <w:t>1</w:t>
+            </w:r>
+            <w:r>
+              <w:rPr>
+                <w:rFonts w:ascii="Arial" w:hAnsi="Arial" w:cs="Arial"/>
+                <w:i/>
+                <w:color w:val="404040" w:themeColor="text1" w:themeTint="BF"/>
+                <w:sz w:val="18"/>
+                <w:szCs w:val="18"/>
+              </w:rPr>
+              <w:t>/09/2019</w:t>
             </w:r>
           </w:p>
         </w:tc>
@@ -3769,7 +3827,27 @@
                 <w:sz w:val="18"/>
                 <w:szCs w:val="18"/>
               </w:rPr>
-              <w:t>07/09/2019</w:t>
+              <w:t>2</w:t>
+            </w:r>
+            <w:r>
+              <w:rPr>
+                <w:rFonts w:ascii="Arial" w:hAnsi="Arial" w:cs="Arial"/>
+                <w:i/>
+                <w:color w:val="404040" w:themeColor="text1" w:themeTint="BF"/>
+                <w:sz w:val="18"/>
+                <w:szCs w:val="18"/>
+              </w:rPr>
+              <w:t>4</w:t>
+            </w:r>
+            <w:r>
+              <w:rPr>
+                <w:rFonts w:ascii="Arial" w:hAnsi="Arial" w:cs="Arial"/>
+                <w:i/>
+                <w:color w:val="404040" w:themeColor="text1" w:themeTint="BF"/>
+                <w:sz w:val="18"/>
+                <w:szCs w:val="18"/>
+              </w:rPr>
+              <w:t>/09/2019</w:t>
             </w:r>
           </w:p>
         </w:tc>
@@ -3967,7 +4045,17 @@
                 <w:sz w:val="18"/>
                 <w:szCs w:val="18"/>
               </w:rPr>
-              <w:t>01/09/2019</w:t>
+              <w:t>21/09</w:t>
+            </w:r>
+            <w:r>
+              <w:rPr>
+                <w:rFonts w:ascii="Arial" w:hAnsi="Arial" w:cs="Arial"/>
+                <w:i/>
+                <w:color w:val="404040" w:themeColor="text1" w:themeTint="BF"/>
+                <w:sz w:val="18"/>
+                <w:szCs w:val="18"/>
+              </w:rPr>
+              <w:t>/2019</w:t>
             </w:r>
           </w:p>
         </w:tc>
@@ -3996,7 +4084,17 @@
                 <w:sz w:val="18"/>
                 <w:szCs w:val="18"/>
               </w:rPr>
-              <w:t>07</w:t>
+              <w:t>2</w:t>
+            </w:r>
+            <w:r>
+              <w:rPr>
+                <w:rFonts w:ascii="Arial" w:hAnsi="Arial" w:cs="Arial"/>
+                <w:i/>
+                <w:color w:val="404040" w:themeColor="text1" w:themeTint="BF"/>
+                <w:sz w:val="18"/>
+                <w:szCs w:val="18"/>
+              </w:rPr>
+              <w:t>7</w:t>
             </w:r>
             <w:r>
               <w:rPr>
@@ -4111,7 +4209,17 @@
                 <w:sz w:val="18"/>
                 <w:szCs w:val="18"/>
               </w:rPr>
-              <w:t>08/09/2019</w:t>
+              <w:t>24</w:t>
+            </w:r>
+            <w:r>
+              <w:rPr>
+                <w:rFonts w:ascii="Arial" w:hAnsi="Arial" w:cs="Arial"/>
+                <w:i/>
+                <w:color w:val="404040" w:themeColor="text1" w:themeTint="BF"/>
+                <w:sz w:val="18"/>
+                <w:szCs w:val="18"/>
+              </w:rPr>
+              <w:t>/09/2019</w:t>
             </w:r>
           </w:p>
         </w:tc>
@@ -4140,7 +4248,17 @@
                 <w:sz w:val="18"/>
                 <w:szCs w:val="18"/>
               </w:rPr>
-              <w:t>14/09/2019</w:t>
+              <w:t>27</w:t>
+            </w:r>
+            <w:r>
+              <w:rPr>
+                <w:rFonts w:ascii="Arial" w:hAnsi="Arial" w:cs="Arial"/>
+                <w:i/>
+                <w:color w:val="404040" w:themeColor="text1" w:themeTint="BF"/>
+                <w:sz w:val="18"/>
+                <w:szCs w:val="18"/>
+              </w:rPr>
+              <w:t>/09/2019</w:t>
             </w:r>
           </w:p>
         </w:tc>
@@ -4235,7 +4353,17 @@
                 <w:sz w:val="18"/>
                 <w:szCs w:val="18"/>
               </w:rPr>
-              <w:t>14/09/2019</w:t>
+              <w:t>2</w:t>
+            </w:r>
+            <w:r>
+              <w:rPr>
+                <w:rFonts w:ascii="Arial" w:hAnsi="Arial" w:cs="Arial"/>
+                <w:i/>
+                <w:color w:val="404040" w:themeColor="text1" w:themeTint="BF"/>
+                <w:sz w:val="18"/>
+                <w:szCs w:val="18"/>
+              </w:rPr>
+              <w:t>4/09/2019</w:t>
             </w:r>
           </w:p>
         </w:tc>
@@ -4264,7 +4392,17 @@
                 <w:sz w:val="18"/>
                 <w:szCs w:val="18"/>
               </w:rPr>
-              <w:t>21/09/2019</w:t>
+              <w:t>27</w:t>
+            </w:r>
+            <w:r>
+              <w:rPr>
+                <w:rFonts w:ascii="Arial" w:hAnsi="Arial" w:cs="Arial"/>
+                <w:i/>
+                <w:color w:val="404040" w:themeColor="text1" w:themeTint="BF"/>
+                <w:sz w:val="18"/>
+                <w:szCs w:val="18"/>
+              </w:rPr>
+              <w:t>/09/2019</w:t>
             </w:r>
           </w:p>
         </w:tc>
@@ -4302,7 +4440,7 @@
                 <w:sz w:val="18"/>
                 <w:szCs w:val="18"/>
               </w:rPr>
-              <w:t>Elaboración de matriz de perfiles y accesos</w:t>
+              <w:t>Elaboración de Especificación de casos de Uso.</w:t>
             </w:r>
           </w:p>
         </w:tc>
@@ -4359,7 +4497,17 @@
                 <w:sz w:val="18"/>
                 <w:szCs w:val="18"/>
               </w:rPr>
-              <w:t>22/09/2019</w:t>
+              <w:t>24</w:t>
+            </w:r>
+            <w:r>
+              <w:rPr>
+                <w:rFonts w:ascii="Arial" w:hAnsi="Arial" w:cs="Arial"/>
+                <w:i/>
+                <w:color w:val="404040" w:themeColor="text1" w:themeTint="BF"/>
+                <w:sz w:val="18"/>
+                <w:szCs w:val="18"/>
+              </w:rPr>
+              <w:t>/09/2019</w:t>
             </w:r>
           </w:p>
         </w:tc>
@@ -4388,7 +4536,7 @@
                 <w:sz w:val="18"/>
                 <w:szCs w:val="18"/>
               </w:rPr>
-              <w:t>25/09/2019</w:t>
+              <w:t>06/10/2019</w:t>
             </w:r>
           </w:p>
         </w:tc>
@@ -4426,7 +4574,7 @@
                 <w:sz w:val="18"/>
                 <w:szCs w:val="18"/>
               </w:rPr>
-              <w:t>Elaboración de Especificación de casos de Uso.</w:t>
+              <w:t>Elaboración de matriz de perfiles y accesos</w:t>
             </w:r>
           </w:p>
         </w:tc>
@@ -4483,7 +4631,7 @@
                 <w:sz w:val="18"/>
                 <w:szCs w:val="18"/>
               </w:rPr>
-              <w:t>22/09/2019</w:t>
+              <w:t>06/10/2019</w:t>
             </w:r>
           </w:p>
         </w:tc>
@@ -4512,7 +4660,17 @@
                 <w:sz w:val="18"/>
                 <w:szCs w:val="18"/>
               </w:rPr>
-              <w:t>06/10/2019</w:t>
+              <w:t>10</w:t>
+            </w:r>
+            <w:r>
+              <w:rPr>
+                <w:rFonts w:ascii="Arial" w:hAnsi="Arial" w:cs="Arial"/>
+                <w:i/>
+                <w:color w:val="404040" w:themeColor="text1" w:themeTint="BF"/>
+                <w:sz w:val="18"/>
+                <w:szCs w:val="18"/>
+              </w:rPr>
+              <w:t>/10/2019</w:t>
             </w:r>
           </w:p>
         </w:tc>
@@ -4607,7 +4765,17 @@
                 <w:sz w:val="18"/>
                 <w:szCs w:val="18"/>
               </w:rPr>
-              <w:t>22/09/2019</w:t>
+              <w:t>06/10</w:t>
+            </w:r>
+            <w:r>
+              <w:rPr>
+                <w:rFonts w:ascii="Arial" w:hAnsi="Arial" w:cs="Arial"/>
+                <w:i/>
+                <w:color w:val="404040" w:themeColor="text1" w:themeTint="BF"/>
+                <w:sz w:val="18"/>
+                <w:szCs w:val="18"/>
+              </w:rPr>
+              <w:t>/2019</w:t>
             </w:r>
           </w:p>
         </w:tc>
@@ -4636,7 +4804,17 @@
                 <w:sz w:val="18"/>
                 <w:szCs w:val="18"/>
               </w:rPr>
-              <w:t>06/10/2019</w:t>
+              <w:t>11</w:t>
+            </w:r>
+            <w:r>
+              <w:rPr>
+                <w:rFonts w:ascii="Arial" w:hAnsi="Arial" w:cs="Arial"/>
+                <w:i/>
+                <w:color w:val="404040" w:themeColor="text1" w:themeTint="BF"/>
+                <w:sz w:val="18"/>
+                <w:szCs w:val="18"/>
+              </w:rPr>
+              <w:t>/10/2019</w:t>
             </w:r>
           </w:p>
         </w:tc>
@@ -4731,7 +4909,17 @@
                 <w:sz w:val="18"/>
                 <w:szCs w:val="18"/>
               </w:rPr>
-              <w:t>29/09/2019</w:t>
+              <w:t>11/10</w:t>
+            </w:r>
+            <w:r>
+              <w:rPr>
+                <w:rFonts w:ascii="Arial" w:hAnsi="Arial" w:cs="Arial"/>
+                <w:i/>
+                <w:color w:val="404040" w:themeColor="text1" w:themeTint="BF"/>
+                <w:sz w:val="18"/>
+                <w:szCs w:val="18"/>
+              </w:rPr>
+              <w:t>/2019</w:t>
             </w:r>
           </w:p>
         </w:tc>
@@ -5104,7 +5292,19 @@
                 <w:sz w:val="18"/>
                 <w:szCs w:val="18"/>
               </w:rPr>
-              <w:t>07/10</w:t>
+              <w:t>07/1</w:t>
+            </w:r>
+            <w:bookmarkStart w:id="0" w:name="_GoBack"/>
+            <w:bookmarkEnd w:id="0"/>
+            <w:r>
+              <w:rPr>
+                <w:rFonts w:ascii="Arial" w:hAnsi="Arial" w:cs="Arial"/>
+                <w:i/>
+                <w:color w:val="404040" w:themeColor="text1" w:themeTint="BF"/>
+                <w:sz w:val="18"/>
+                <w:szCs w:val="18"/>
+              </w:rPr>
+              <w:t>0</w:t>
             </w:r>
             <w:r>
               <w:rPr>
@@ -13442,7 +13642,7 @@
 </file>
 
 <file path=customXml/itemProps1.xml><?xml version="1.0" encoding="utf-8"?>
-<ds:datastoreItem xmlns:ds="http://schemas.openxmlformats.org/officeDocument/2006/customXml" ds:itemID="{B55E0ABA-FA7A-4744-8606-538E755A2606}">
+<ds:datastoreItem xmlns:ds="http://schemas.openxmlformats.org/officeDocument/2006/customXml" ds:itemID="{35404635-01DA-45D7-B0A3-B3BBDE8279EC}">
   <ds:schemaRefs>
     <ds:schemaRef ds:uri="http://schemas.openxmlformats.org/officeDocument/2006/bibliography"/>
   </ds:schemaRefs>

</xml_diff>